<commit_message>
changed solution design document
</commit_message>
<xml_diff>
--- a/design-diagrams/Chatapp-AWS-Solutions.docx
+++ b/design-diagrams/Chatapp-AWS-Solutions.docx
@@ -4,17 +4,37 @@
   <w:body>
     <w:p>
       <w:r>
-        <w:t xml:space="preserve">Based on the requirement, I have come up with the following designs for implementing a highly available, scalable, secured infrastructure on AWS. </w:t>
-      </w:r>
-    </w:p>
-    <w:p>
-      <w:r>
+        <w:t xml:space="preserve">Based on the requirement, </w:t>
+      </w:r>
+      <w:r>
+        <w:t>Chose t</w:t>
+      </w:r>
+      <w:r>
+        <w:t xml:space="preserve">he following designs for implementing a highly available, scalable, secured infrastructure on AWS. </w:t>
+      </w:r>
+    </w:p>
+    <w:p>
+      <w:pPr>
+        <w:rPr>
+          <w:b/>
+        </w:rPr>
+      </w:pPr>
+      <w:r>
+        <w:rPr>
+          <w:b/>
+        </w:rPr>
         <w:t xml:space="preserve">Solution 1 </w:t>
       </w:r>
       <w:r>
+        <w:rPr>
+          <w:b/>
+        </w:rPr>
         <w:t>–</w:t>
       </w:r>
       <w:r>
+        <w:rPr>
+          <w:b/>
+        </w:rPr>
         <w:t xml:space="preserve"> </w:t>
       </w:r>
     </w:p>
@@ -175,6 +195,9 @@
       <w:r>
         <w:t>There are 3 public subnets across three availability zones, where the Application Load Balancer is going to be setup.</w:t>
       </w:r>
+      <w:r>
+        <w:t xml:space="preserve"> </w:t>
+      </w:r>
     </w:p>
     <w:p>
       <w:r>
@@ -214,7 +237,13 @@
     </w:p>
     <w:p>
       <w:r>
-        <w:t xml:space="preserve">Security Group for Application Load Balancer – Allows port 80 for all the CloudFront IPs. If the IPs change, a lambda function setup and subscribed to </w:t>
+        <w:t xml:space="preserve">Security Group for Application Load Balancer – </w:t>
+      </w:r>
+      <w:r>
+        <w:t>Add inbound rules to a</w:t>
+      </w:r>
+      <w:r>
+        <w:t xml:space="preserve">llows port 80 for all the CloudFront IPs. If the IPs change, a lambda function setup and subscribed to </w:t>
       </w:r>
       <w:proofErr w:type="spellStart"/>
       <w:r>
@@ -224,13 +253,24 @@
       <w:r>
         <w:t xml:space="preserve"> SNS topic, will update the security group with correct latest IPs. As mentioned here - </w:t>
       </w:r>
-      <w:r>
-        <w:t>https://aws.amazon.com/blogs/security/how-to-automatically-update-your-security-groups-for-amazon-cloudfront-and-aws-waf-by-using-aws-lambda/</w:t>
-      </w:r>
-    </w:p>
-    <w:p>
-      <w:r>
-        <w:t xml:space="preserve">Security Group for EC2 instances in ECS cluster – Allow </w:t>
+      <w:hyperlink r:id="rId6" w:history="1">
+        <w:r>
+          <w:rPr>
+            <w:rStyle w:val="Hyperlink"/>
+          </w:rPr>
+          <w:t>https://aws.amazon.com/blogs/security/how-to-automatically-update-your-security-groups-for-amazon-cloudfront-and-aws-waf-by-using-aws-lambda/</w:t>
+        </w:r>
+      </w:hyperlink>
+    </w:p>
+    <w:p>
+      <w:r>
+        <w:t xml:space="preserve">Security Group for EC2 instances in ECS cluster – </w:t>
+      </w:r>
+      <w:r>
+        <w:t>Add inbound rules to a</w:t>
+      </w:r>
+      <w:r>
+        <w:t xml:space="preserve">llow </w:t>
       </w:r>
       <w:r>
         <w:t xml:space="preserve">the ephemeral host </w:t>
@@ -239,6 +279,9 @@
         <w:t>port</w:t>
       </w:r>
       <w:r>
+        <w:t>s</w:t>
+      </w:r>
+      <w:r>
         <w:t xml:space="preserve"> 32768 – 61000 from the ALB security group, which are used when containers are mapped to dynamic host ports. This allow to run multiple same tasks on same ec2 instance</w:t>
       </w:r>
       <w:r>
@@ -260,269 +303,319 @@
       </w:r>
     </w:p>
     <w:p>
-      <w:pPr>
-        <w:rPr>
-          <w:b/>
-        </w:rPr>
-      </w:pPr>
-      <w:r>
-        <w:rPr>
-          <w:b/>
-        </w:rPr>
-        <w:t>ECS cluster</w:t>
-      </w:r>
-    </w:p>
-    <w:p>
-      <w:r>
-        <w:t xml:space="preserve">For running the </w:t>
-      </w:r>
-      <w:proofErr w:type="spellStart"/>
-      <w:r>
-        <w:t>nodejs</w:t>
-      </w:r>
-      <w:proofErr w:type="spellEnd"/>
-      <w:r>
-        <w:t xml:space="preserve"> or java </w:t>
-      </w:r>
-      <w:proofErr w:type="spellStart"/>
-      <w:r>
-        <w:t>websocket</w:t>
-      </w:r>
-      <w:proofErr w:type="spellEnd"/>
-      <w:r>
-        <w:t xml:space="preserve"> chat app, we are going to run them as container or tasks in an ECS cluster consisting of ec2 instances in an autoscaling group. Tasks will be run by a Service which is attached to the Application Load balancer’s target group. The Service will have desired count of tasks as 2. Autoscaling policy will be setup in the ECS service, where based on CPU utilization of more than 70 percent, tasks will be scaled out to maximum as specified. Also, tasks will be scaled down if the </w:t>
-      </w:r>
-      <w:proofErr w:type="spellStart"/>
-      <w:r>
-        <w:t>cpu</w:t>
-      </w:r>
-      <w:proofErr w:type="spellEnd"/>
-      <w:r>
-        <w:t xml:space="preserve"> utilization is less than 30 percent. These values are taken as reference for this demo purpose and can be reconfigures easily as required.</w:t>
-      </w:r>
-    </w:p>
-    <w:p>
-      <w:pPr>
-        <w:rPr>
-          <w:b/>
-        </w:rPr>
-      </w:pPr>
-      <w:r>
-        <w:rPr>
-          <w:b/>
-        </w:rPr>
-        <w:t xml:space="preserve"> Application Load Balancer </w:t>
-      </w:r>
-    </w:p>
-    <w:p>
-      <w:r>
-        <w:t xml:space="preserve">An Application Load balancer will load balance across the tasks in ECS service. It will be listening to HTTP requests on port 80, from the </w:t>
-      </w:r>
-      <w:proofErr w:type="spellStart"/>
-      <w:r>
-        <w:t>Cloudfront</w:t>
-      </w:r>
-      <w:proofErr w:type="spellEnd"/>
-      <w:r>
-        <w:t xml:space="preserve"> IPs and serve dynamic content via </w:t>
-      </w:r>
-      <w:proofErr w:type="spellStart"/>
-      <w:r>
-        <w:t>Cloudfront</w:t>
-      </w:r>
-      <w:proofErr w:type="spellEnd"/>
-      <w:r>
-        <w:t xml:space="preserve"> Distribution. </w:t>
-      </w:r>
-      <w:r>
-        <w:lastRenderedPageBreak/>
-        <w:t>Currently it will serve the /</w:t>
-      </w:r>
-      <w:proofErr w:type="spellStart"/>
-      <w:r>
-        <w:t>api</w:t>
-      </w:r>
-      <w:proofErr w:type="spellEnd"/>
-      <w:r>
-        <w:t xml:space="preserve"> requests via one target group. It supports </w:t>
-      </w:r>
-      <w:proofErr w:type="spellStart"/>
-      <w:r>
-        <w:t>Websocket</w:t>
-      </w:r>
-      <w:proofErr w:type="spellEnd"/>
-      <w:r>
-        <w:t xml:space="preserve"> based communication.</w:t>
-      </w:r>
+      <w:r>
+        <w:t xml:space="preserve">Security group for </w:t>
+      </w:r>
+      <w:r>
+        <w:t>Redis instances</w:t>
+      </w:r>
+      <w:r>
+        <w:t xml:space="preserve"> – For </w:t>
+      </w:r>
+      <w:proofErr w:type="spellStart"/>
+      <w:r>
+        <w:t>Elasticache</w:t>
+      </w:r>
+      <w:proofErr w:type="spellEnd"/>
       <w:r>
         <w:t xml:space="preserve"> </w:t>
       </w:r>
-    </w:p>
-    <w:p>
-      <w:pPr>
-        <w:rPr>
-          <w:b/>
-        </w:rPr>
-      </w:pPr>
-      <w:r>
-        <w:rPr>
-          <w:b/>
-        </w:rPr>
-        <w:t>RDS Instance</w:t>
-      </w:r>
-    </w:p>
-    <w:p>
-      <w:r>
-        <w:t xml:space="preserve">A </w:t>
-      </w:r>
-      <w:proofErr w:type="spellStart"/>
-      <w:r>
-        <w:t>MultiAZ</w:t>
-      </w:r>
-      <w:proofErr w:type="spellEnd"/>
-      <w:r>
-        <w:t xml:space="preserve"> MariaDB RDS instance will be setup. Data Encrypted at rest using KMS keys. Data in transit can be encrypted using </w:t>
-      </w:r>
-      <w:proofErr w:type="gramStart"/>
-      <w:r>
-        <w:t>a</w:t>
-      </w:r>
-      <w:proofErr w:type="gramEnd"/>
-      <w:r>
-        <w:t xml:space="preserve"> SSL connection.</w:t>
-      </w:r>
-    </w:p>
-    <w:p>
-      <w:pPr>
-        <w:rPr>
-          <w:b/>
-        </w:rPr>
-      </w:pPr>
-      <w:proofErr w:type="spellStart"/>
-      <w:r>
-        <w:rPr>
-          <w:b/>
-        </w:rPr>
-        <w:t>Elasticache</w:t>
-      </w:r>
-      <w:proofErr w:type="spellEnd"/>
-      <w:r>
-        <w:rPr>
-          <w:b/>
-        </w:rPr>
-        <w:t xml:space="preserve"> for Redis</w:t>
-      </w:r>
-    </w:p>
-    <w:p>
-      <w:r>
-        <w:t xml:space="preserve">A 2 node </w:t>
-      </w:r>
-      <w:proofErr w:type="spellStart"/>
-      <w:r>
-        <w:t>MultiAZ</w:t>
-      </w:r>
-      <w:proofErr w:type="spellEnd"/>
-      <w:r>
-        <w:t xml:space="preserve"> </w:t>
-      </w:r>
-      <w:proofErr w:type="spellStart"/>
-      <w:r>
-        <w:t>Elasticache</w:t>
-      </w:r>
-      <w:proofErr w:type="spellEnd"/>
-      <w:r>
-        <w:t xml:space="preserve"> Redis implementation will be used for this solution. Encryption at rest and transit </w:t>
-      </w:r>
-      <w:r>
-        <w:t>must</w:t>
-      </w:r>
-      <w:r>
-        <w:t xml:space="preserve"> be setup, though not implemented in the actual demo.</w:t>
-      </w:r>
-    </w:p>
-    <w:p>
-      <w:pPr>
-        <w:rPr>
-          <w:b/>
-        </w:rPr>
-      </w:pPr>
-      <w:r>
-        <w:rPr>
-          <w:b/>
-        </w:rPr>
-        <w:t>S3 Buckets</w:t>
-      </w:r>
-    </w:p>
-    <w:p>
-      <w:r>
-        <w:t>A bucket for keeping the static contents.</w:t>
-      </w:r>
-    </w:p>
-    <w:p>
-      <w:r>
-        <w:t xml:space="preserve">One bucket for </w:t>
-      </w:r>
-      <w:proofErr w:type="spellStart"/>
-      <w:r>
-        <w:t>Cloudfront</w:t>
-      </w:r>
-      <w:proofErr w:type="spellEnd"/>
-      <w:r>
-        <w:t xml:space="preserve"> logs</w:t>
-      </w:r>
-    </w:p>
-    <w:p>
-      <w:r>
-        <w:t>One bucket for storing the terraform state files.</w:t>
-      </w:r>
-    </w:p>
-    <w:p>
-      <w:pPr>
-        <w:rPr>
-          <w:b/>
-        </w:rPr>
-      </w:pPr>
-      <w:proofErr w:type="spellStart"/>
-      <w:r>
-        <w:rPr>
-          <w:b/>
-        </w:rPr>
-        <w:t>Cloudwatch</w:t>
-      </w:r>
-      <w:proofErr w:type="spellEnd"/>
-    </w:p>
-    <w:p>
-      <w:r>
-        <w:t>Metrics and logs captured from most of the services used.</w:t>
-      </w:r>
-    </w:p>
-    <w:p>
-      <w:pPr>
-        <w:rPr>
-          <w:b/>
-        </w:rPr>
-      </w:pPr>
-    </w:p>
-    <w:p>
-      <w:pPr>
-        <w:rPr>
-          <w:b/>
-        </w:rPr>
-      </w:pPr>
-      <w:r>
-        <w:rPr>
-          <w:b/>
-        </w:rPr>
-        <w:t xml:space="preserve">AWS Design </w:t>
-      </w:r>
-      <w:r>
-        <w:rPr>
-          <w:b/>
-        </w:rPr>
-        <w:t xml:space="preserve">Solution 1 </w:t>
+      <w:proofErr w:type="spellStart"/>
+      <w:r>
+        <w:t>redis</w:t>
+      </w:r>
+      <w:proofErr w:type="spellEnd"/>
+      <w:r>
+        <w:t xml:space="preserve"> instances, allow port </w:t>
+      </w:r>
+      <w:r>
+        <w:t>6379</w:t>
       </w:r>
       <w:bookmarkStart w:id="0" w:name="_GoBack"/>
       <w:bookmarkEnd w:id="0"/>
+      <w:r>
+        <w:t xml:space="preserve"> from the private compute subnets.</w:t>
+      </w:r>
+    </w:p>
+    <w:p>
+      <w:pPr>
+        <w:rPr>
+          <w:b/>
+        </w:rPr>
+      </w:pPr>
+      <w:r>
+        <w:rPr>
+          <w:b/>
+        </w:rPr>
+        <w:t>ECS cluster</w:t>
+      </w:r>
+    </w:p>
+    <w:p>
+      <w:r>
+        <w:t xml:space="preserve">For running the </w:t>
+      </w:r>
+      <w:proofErr w:type="spellStart"/>
+      <w:r>
+        <w:t>nodejs</w:t>
+      </w:r>
+      <w:proofErr w:type="spellEnd"/>
+      <w:r>
+        <w:t xml:space="preserve"> or java </w:t>
+      </w:r>
+      <w:proofErr w:type="spellStart"/>
+      <w:r>
+        <w:t>websocket</w:t>
+      </w:r>
+      <w:proofErr w:type="spellEnd"/>
+      <w:r>
+        <w:t xml:space="preserve"> chat app, we are going to run them as container or tasks in an ECS cluster consisting of ec2 instances in an autoscaling group. Tasks will be run by </w:t>
+      </w:r>
+      <w:proofErr w:type="gramStart"/>
+      <w:r>
+        <w:t>a</w:t>
+      </w:r>
+      <w:proofErr w:type="gramEnd"/>
+      <w:r>
+        <w:t xml:space="preserve"> </w:t>
+      </w:r>
+      <w:r>
+        <w:t xml:space="preserve">ECS </w:t>
+      </w:r>
+      <w:r>
+        <w:t xml:space="preserve">Service which is attached to the Application Load balancer’s target group. The Service will have desired count of tasks as 2. Autoscaling policy will be setup in the ECS service, where based on CPU utilization of more than 70 percent, tasks will be scaled out to maximum as specified. Also, tasks will be scaled down if the </w:t>
+      </w:r>
+      <w:proofErr w:type="spellStart"/>
+      <w:r>
+        <w:t>cpu</w:t>
+      </w:r>
+      <w:proofErr w:type="spellEnd"/>
+      <w:r>
+        <w:t xml:space="preserve"> utilization is less than 30 percent. These values are taken as reference for this demo purpose and can be reconfigure</w:t>
+      </w:r>
+      <w:r>
+        <w:t>d</w:t>
+      </w:r>
+      <w:r>
+        <w:t xml:space="preserve"> easily as required.</w:t>
+      </w:r>
+    </w:p>
+    <w:p>
+      <w:pPr>
+        <w:rPr>
+          <w:b/>
+        </w:rPr>
+      </w:pPr>
+      <w:r>
+        <w:rPr>
+          <w:b/>
+        </w:rPr>
+        <w:t xml:space="preserve"> Application Load Balancer </w:t>
+      </w:r>
+    </w:p>
+    <w:p>
+      <w:r>
+        <w:lastRenderedPageBreak/>
+        <w:t xml:space="preserve">An Application Load balancer will load balance across the tasks in ECS service. It will be listening to HTTP requests on port 80, from the </w:t>
+      </w:r>
+      <w:proofErr w:type="spellStart"/>
+      <w:r>
+        <w:t>Cloudfront</w:t>
+      </w:r>
+      <w:proofErr w:type="spellEnd"/>
+      <w:r>
+        <w:t xml:space="preserve"> IPs and serve dynamic content via </w:t>
+      </w:r>
+      <w:proofErr w:type="spellStart"/>
+      <w:r>
+        <w:t>Cloudfront</w:t>
+      </w:r>
+      <w:proofErr w:type="spellEnd"/>
+      <w:r>
+        <w:t xml:space="preserve"> Distribution. Currently it will serve the /</w:t>
+      </w:r>
+      <w:proofErr w:type="spellStart"/>
+      <w:r>
+        <w:t>api</w:t>
+      </w:r>
+      <w:proofErr w:type="spellEnd"/>
+      <w:r>
+        <w:t xml:space="preserve"> requests via one target group. It supports </w:t>
+      </w:r>
+      <w:proofErr w:type="spellStart"/>
+      <w:r>
+        <w:t>Websocket</w:t>
+      </w:r>
+      <w:proofErr w:type="spellEnd"/>
+      <w:r>
+        <w:t xml:space="preserve"> based communication.</w:t>
+      </w:r>
+      <w:r>
+        <w:t xml:space="preserve"> </w:t>
+      </w:r>
+    </w:p>
+    <w:p>
+      <w:pPr>
+        <w:rPr>
+          <w:b/>
+        </w:rPr>
+      </w:pPr>
+      <w:r>
+        <w:rPr>
+          <w:b/>
+        </w:rPr>
+        <w:t>RDS Instance</w:t>
+      </w:r>
+    </w:p>
+    <w:p>
+      <w:r>
+        <w:t xml:space="preserve">A </w:t>
+      </w:r>
+      <w:proofErr w:type="spellStart"/>
+      <w:r>
+        <w:t>MultiAZ</w:t>
+      </w:r>
+      <w:proofErr w:type="spellEnd"/>
+      <w:r>
+        <w:t xml:space="preserve"> MariaDB RDS instance will be setup. Data Encrypted at rest using KMS keys. Data in transit can be encrypted using </w:t>
+      </w:r>
+      <w:proofErr w:type="gramStart"/>
+      <w:r>
+        <w:t>a</w:t>
+      </w:r>
+      <w:proofErr w:type="gramEnd"/>
+      <w:r>
+        <w:t xml:space="preserve"> SSL connection.</w:t>
+      </w:r>
+    </w:p>
+    <w:p>
+      <w:pPr>
+        <w:rPr>
+          <w:b/>
+        </w:rPr>
+      </w:pPr>
+      <w:proofErr w:type="spellStart"/>
+      <w:r>
+        <w:rPr>
+          <w:b/>
+        </w:rPr>
+        <w:t>Elasticache</w:t>
+      </w:r>
+      <w:proofErr w:type="spellEnd"/>
+      <w:r>
+        <w:rPr>
+          <w:b/>
+        </w:rPr>
+        <w:t xml:space="preserve"> for Redis</w:t>
+      </w:r>
+    </w:p>
+    <w:p>
+      <w:r>
+        <w:t xml:space="preserve">A 2 node </w:t>
+      </w:r>
+      <w:proofErr w:type="spellStart"/>
+      <w:r>
+        <w:t>MultiAZ</w:t>
+      </w:r>
+      <w:proofErr w:type="spellEnd"/>
+      <w:r>
+        <w:t xml:space="preserve"> </w:t>
+      </w:r>
+      <w:proofErr w:type="spellStart"/>
+      <w:r>
+        <w:t>Elasticache</w:t>
+      </w:r>
+      <w:proofErr w:type="spellEnd"/>
+      <w:r>
+        <w:t xml:space="preserve"> Redis implementation will be used for this solution. Encryption at rest and transit </w:t>
+      </w:r>
+      <w:r>
+        <w:t>must</w:t>
+      </w:r>
+      <w:r>
+        <w:t xml:space="preserve"> be setup, though not implemented in the actual demo.</w:t>
+      </w:r>
+    </w:p>
+    <w:p>
+      <w:pPr>
+        <w:rPr>
+          <w:b/>
+        </w:rPr>
+      </w:pPr>
+      <w:r>
+        <w:rPr>
+          <w:b/>
+        </w:rPr>
+        <w:t>S3 Buckets</w:t>
+      </w:r>
+    </w:p>
+    <w:p>
+      <w:r>
+        <w:t>A bucket for keeping the static contents.</w:t>
+      </w:r>
+    </w:p>
+    <w:p>
+      <w:r>
+        <w:t xml:space="preserve">One bucket for </w:t>
+      </w:r>
+      <w:proofErr w:type="spellStart"/>
+      <w:r>
+        <w:t>Cloudfront</w:t>
+      </w:r>
+      <w:proofErr w:type="spellEnd"/>
+      <w:r>
+        <w:t xml:space="preserve"> logs</w:t>
+      </w:r>
+    </w:p>
+    <w:p>
+      <w:r>
+        <w:t>One bucket for storing the terraform state files.</w:t>
+      </w:r>
+    </w:p>
+    <w:p>
+      <w:pPr>
+        <w:rPr>
+          <w:b/>
+        </w:rPr>
+      </w:pPr>
+      <w:proofErr w:type="spellStart"/>
+      <w:r>
+        <w:rPr>
+          <w:b/>
+        </w:rPr>
+        <w:t>Cloudwatch</w:t>
+      </w:r>
+      <w:proofErr w:type="spellEnd"/>
+    </w:p>
+    <w:p>
+      <w:r>
+        <w:t>Metrics and logs captured from most of the services used.</w:t>
+      </w:r>
+    </w:p>
+    <w:p>
+      <w:pPr>
+        <w:rPr>
+          <w:b/>
+        </w:rPr>
+      </w:pPr>
+    </w:p>
+    <w:p>
+      <w:pPr>
+        <w:rPr>
+          <w:b/>
+        </w:rPr>
+      </w:pPr>
+      <w:r>
+        <w:rPr>
+          <w:b/>
+        </w:rPr>
+        <w:t xml:space="preserve">AWS Design </w:t>
+      </w:r>
+      <w:r>
+        <w:rPr>
+          <w:b/>
+        </w:rPr>
+        <w:t xml:space="preserve">Solution 1 </w:t>
+      </w:r>
       <w:r>
         <w:rPr>
           <w:b/>
@@ -560,7 +653,7 @@
                     </pic:cNvPicPr>
                   </pic:nvPicPr>
                   <pic:blipFill>
-                    <a:blip r:embed="rId6">
+                    <a:blip r:embed="rId7">
                       <a:extLst>
                         <a:ext uri="{28A0092B-C50C-407E-A947-70E740481C1C}">
                           <a14:useLocalDpi xmlns:a14="http://schemas.microsoft.com/office/drawing/2010/main" val="0"/>
@@ -625,22 +718,20 @@
             <o:lock v:ext="edit" aspectratio="t"/>
           </v:shapetype>
           <v:shape id="_x0000_i1025" type="#_x0000_t75" style="width:76.2pt;height:49.2pt" o:ole="">
-            <v:imagedata r:id="rId7" o:title=""/>
+            <v:imagedata r:id="rId8" o:title=""/>
           </v:shape>
-          <o:OLEObject Type="Embed" ProgID="Package" ShapeID="_x0000_i1025" DrawAspect="Icon" ObjectID="_1633613014" r:id="rId8"/>
+          <o:OLEObject Type="Embed" ProgID="Package" ShapeID="_x0000_i1025" DrawAspect="Icon" ObjectID="_1633621246" r:id="rId9"/>
         </w:object>
       </w:r>
       <w:r>
         <w:object w:dxaOrig="1520" w:dyaOrig="988">
           <v:shape id="_x0000_i1026" type="#_x0000_t75" style="width:76.2pt;height:49.2pt" o:ole="">
-            <v:imagedata r:id="rId9" o:title=""/>
+            <v:imagedata r:id="rId10" o:title=""/>
           </v:shape>
-          <o:OLEObject Type="Embed" ProgID="Package" ShapeID="_x0000_i1026" DrawAspect="Icon" ObjectID="_1633613015" r:id="rId10"/>
+          <o:OLEObject Type="Embed" ProgID="Package" ShapeID="_x0000_i1026" DrawAspect="Icon" ObjectID="_1633621247" r:id="rId11"/>
         </w:object>
       </w:r>
     </w:p>
-    <w:p/>
-    <w:p/>
     <w:p>
       <w:pPr>
         <w:rPr>
@@ -651,6 +742,7 @@
         <w:rPr>
           <w:b/>
         </w:rPr>
+        <w:lastRenderedPageBreak/>
         <w:t>Solution 2</w:t>
       </w:r>
     </w:p>
@@ -685,94 +777,6 @@
                 <pic:pic xmlns:pic="http://schemas.openxmlformats.org/drawingml/2006/picture">
                   <pic:nvPicPr>
                     <pic:cNvPr id="0" name="Picture 2"/>
-                    <pic:cNvPicPr>
-                      <a:picLocks noChangeAspect="1" noChangeArrowheads="1"/>
-                    </pic:cNvPicPr>
-                  </pic:nvPicPr>
-                  <pic:blipFill>
-                    <a:blip r:embed="rId11">
-                      <a:extLst>
-                        <a:ext uri="{28A0092B-C50C-407E-A947-70E740481C1C}">
-                          <a14:useLocalDpi xmlns:a14="http://schemas.microsoft.com/office/drawing/2010/main" val="0"/>
-                        </a:ext>
-                      </a:extLst>
-                    </a:blip>
-                    <a:srcRect/>
-                    <a:stretch>
-                      <a:fillRect/>
-                    </a:stretch>
-                  </pic:blipFill>
-                  <pic:spPr bwMode="auto">
-                    <a:xfrm>
-                      <a:off x="0" y="0"/>
-                      <a:ext cx="5943600" cy="5515610"/>
-                    </a:xfrm>
-                    <a:prstGeom prst="rect">
-                      <a:avLst/>
-                    </a:prstGeom>
-                    <a:noFill/>
-                    <a:ln>
-                      <a:noFill/>
-                    </a:ln>
-                  </pic:spPr>
-                </pic:pic>
-              </a:graphicData>
-            </a:graphic>
-          </wp:inline>
-        </w:drawing>
-      </w:r>
-    </w:p>
-    <w:p/>
-    <w:p/>
-    <w:p/>
-    <w:p/>
-    <w:p/>
-    <w:p/>
-    <w:p/>
-    <w:p>
-      <w:pPr>
-        <w:rPr>
-          <w:b/>
-        </w:rPr>
-      </w:pPr>
-      <w:r>
-        <w:rPr>
-          <w:b/>
-        </w:rPr>
-        <w:t>Solution 3</w:t>
-      </w:r>
-    </w:p>
-    <w:p>
-      <w:r>
-        <w:t xml:space="preserve">Instead of application load balancer and ECS, this solution uses API Gateway and Lambda Functions to serve dynamic content. API Gateway has </w:t>
-      </w:r>
-      <w:proofErr w:type="spellStart"/>
-      <w:r>
-        <w:t>Websocket</w:t>
-      </w:r>
-      <w:proofErr w:type="spellEnd"/>
-      <w:r>
-        <w:t xml:space="preserve"> support.</w:t>
-      </w:r>
-    </w:p>
-    <w:p>
-      <w:r>
-        <w:rPr>
-          <w:noProof/>
-        </w:rPr>
-        <w:drawing>
-          <wp:inline distT="0" distB="0" distL="0" distR="0">
-            <wp:extent cx="5943600" cy="5515610"/>
-            <wp:effectExtent l="0" t="0" r="0" b="8890"/>
-            <wp:docPr id="3" name="Picture 3"/>
-            <wp:cNvGraphicFramePr>
-              <a:graphicFrameLocks xmlns:a="http://schemas.openxmlformats.org/drawingml/2006/main" noChangeAspect="1"/>
-            </wp:cNvGraphicFramePr>
-            <a:graphic xmlns:a="http://schemas.openxmlformats.org/drawingml/2006/main">
-              <a:graphicData uri="http://schemas.openxmlformats.org/drawingml/2006/picture">
-                <pic:pic xmlns:pic="http://schemas.openxmlformats.org/drawingml/2006/picture">
-                  <pic:nvPicPr>
-                    <pic:cNvPr id="0" name="Picture 4"/>
                     <pic:cNvPicPr>
                       <a:picLocks noChangeAspect="1" noChangeArrowheads="1"/>
                     </pic:cNvPicPr>
@@ -812,7 +816,113 @@
     </w:p>
     <w:p/>
     <w:p/>
-    <w:p/>
+    <w:p>
+      <w:r>
+        <w:object w:dxaOrig="1520" w:dyaOrig="988">
+          <v:shape id="_x0000_i1028" type="#_x0000_t75" style="width:76.2pt;height:49.2pt" o:ole="">
+            <v:imagedata r:id="rId13" o:title=""/>
+          </v:shape>
+          <o:OLEObject Type="Embed" ProgID="Package" ShapeID="_x0000_i1028" DrawAspect="Icon" ObjectID="_1633621248" r:id="rId14"/>
+        </w:object>
+      </w:r>
+    </w:p>
+    <w:p/>
+    <w:p/>
+    <w:p/>
+    <w:p/>
+    <w:p>
+      <w:pPr>
+        <w:rPr>
+          <w:b/>
+        </w:rPr>
+      </w:pPr>
+      <w:r>
+        <w:rPr>
+          <w:b/>
+        </w:rPr>
+        <w:t>Solution 3</w:t>
+      </w:r>
+    </w:p>
+    <w:p>
+      <w:r>
+        <w:t xml:space="preserve">Instead of application load balancer and ECS, this solution uses API Gateway and Lambda Functions to serve dynamic content. API Gateway has </w:t>
+      </w:r>
+      <w:proofErr w:type="spellStart"/>
+      <w:r>
+        <w:t>Websocket</w:t>
+      </w:r>
+      <w:proofErr w:type="spellEnd"/>
+      <w:r>
+        <w:t xml:space="preserve"> support.</w:t>
+      </w:r>
+    </w:p>
+    <w:p>
+      <w:r>
+        <w:rPr>
+          <w:noProof/>
+        </w:rPr>
+        <w:drawing>
+          <wp:inline distT="0" distB="0" distL="0" distR="0">
+            <wp:extent cx="5943600" cy="5515610"/>
+            <wp:effectExtent l="0" t="0" r="0" b="8890"/>
+            <wp:docPr id="3" name="Picture 3"/>
+            <wp:cNvGraphicFramePr>
+              <a:graphicFrameLocks xmlns:a="http://schemas.openxmlformats.org/drawingml/2006/main" noChangeAspect="1"/>
+            </wp:cNvGraphicFramePr>
+            <a:graphic xmlns:a="http://schemas.openxmlformats.org/drawingml/2006/main">
+              <a:graphicData uri="http://schemas.openxmlformats.org/drawingml/2006/picture">
+                <pic:pic xmlns:pic="http://schemas.openxmlformats.org/drawingml/2006/picture">
+                  <pic:nvPicPr>
+                    <pic:cNvPr id="0" name="Picture 4"/>
+                    <pic:cNvPicPr>
+                      <a:picLocks noChangeAspect="1" noChangeArrowheads="1"/>
+                    </pic:cNvPicPr>
+                  </pic:nvPicPr>
+                  <pic:blipFill>
+                    <a:blip r:embed="rId15">
+                      <a:extLst>
+                        <a:ext uri="{28A0092B-C50C-407E-A947-70E740481C1C}">
+                          <a14:useLocalDpi xmlns:a14="http://schemas.microsoft.com/office/drawing/2010/main" val="0"/>
+                        </a:ext>
+                      </a:extLst>
+                    </a:blip>
+                    <a:srcRect/>
+                    <a:stretch>
+                      <a:fillRect/>
+                    </a:stretch>
+                  </pic:blipFill>
+                  <pic:spPr bwMode="auto">
+                    <a:xfrm>
+                      <a:off x="0" y="0"/>
+                      <a:ext cx="5943600" cy="5515610"/>
+                    </a:xfrm>
+                    <a:prstGeom prst="rect">
+                      <a:avLst/>
+                    </a:prstGeom>
+                    <a:noFill/>
+                    <a:ln>
+                      <a:noFill/>
+                    </a:ln>
+                  </pic:spPr>
+                </pic:pic>
+              </a:graphicData>
+            </a:graphic>
+          </wp:inline>
+        </w:drawing>
+      </w:r>
+    </w:p>
+    <w:p/>
+    <w:p/>
+    <w:p>
+      <w:r>
+        <w:object w:dxaOrig="1520" w:dyaOrig="988">
+          <v:shape id="_x0000_i1029" type="#_x0000_t75" style="width:76.2pt;height:49.2pt" o:ole="">
+            <v:imagedata r:id="rId16" o:title=""/>
+          </v:shape>
+          <o:OLEObject Type="Embed" ProgID="Package" ShapeID="_x0000_i1029" DrawAspect="Icon" ObjectID="_1633621249" r:id="rId17"/>
+        </w:object>
+      </w:r>
+    </w:p>
     <w:p>
       <w:pPr>
         <w:rPr>
@@ -876,7 +986,7 @@
                     </pic:cNvPicPr>
                   </pic:nvPicPr>
                   <pic:blipFill>
-                    <a:blip r:embed="rId13">
+                    <a:blip r:embed="rId18">
                       <a:extLst>
                         <a:ext uri="{28A0092B-C50C-407E-A947-70E740481C1C}">
                           <a14:useLocalDpi xmlns:a14="http://schemas.microsoft.com/office/drawing/2010/main" val="0"/>
@@ -911,7 +1021,16 @@
     <w:p/>
     <w:p/>
     <w:p/>
-    <w:p/>
+    <w:p>
+      <w:r>
+        <w:object w:dxaOrig="1520" w:dyaOrig="988">
+          <v:shape id="_x0000_i1030" type="#_x0000_t75" style="width:76.2pt;height:49.2pt" o:ole="">
+            <v:imagedata r:id="rId19" o:title=""/>
+          </v:shape>
+          <o:OLEObject Type="Embed" ProgID="Package" ShapeID="_x0000_i1030" DrawAspect="Icon" ObjectID="_1633621250" r:id="rId20"/>
+        </w:object>
+      </w:r>
+    </w:p>
     <w:p/>
     <w:p/>
     <w:p/>
@@ -962,7 +1081,7 @@
       </w:r>
     </w:p>
     <w:p>
-      <w:hyperlink r:id="rId14" w:history="1">
+      <w:hyperlink r:id="rId21" w:history="1">
         <w:r>
           <w:rPr>
             <w:rStyle w:val="Hyperlink"/>
@@ -996,7 +1115,7 @@
                     </pic:cNvPicPr>
                   </pic:nvPicPr>
                   <pic:blipFill>
-                    <a:blip r:embed="rId15">
+                    <a:blip r:embed="rId22">
                       <a:extLst>
                         <a:ext uri="{28A0092B-C50C-407E-A947-70E740481C1C}">
                           <a14:useLocalDpi xmlns:a14="http://schemas.microsoft.com/office/drawing/2010/main" val="0"/>
@@ -1819,7 +1938,7 @@
 </file>
 
 <file path=customXml/itemProps1.xml><?xml version="1.0" encoding="utf-8"?>
-<ds:datastoreItem xmlns:ds="http://schemas.openxmlformats.org/officeDocument/2006/customXml" ds:itemID="{87C9E600-C2E7-4D35-A4D8-04B3BB6EA0B2}">
+<ds:datastoreItem xmlns:ds="http://schemas.openxmlformats.org/officeDocument/2006/customXml" ds:itemID="{E73E8DA9-F580-4A5A-A92B-B447E021D18F}">
   <ds:schemaRefs>
     <ds:schemaRef ds:uri="http://schemas.openxmlformats.org/officeDocument/2006/bibliography"/>
   </ds:schemaRefs>

</xml_diff>